<commit_message>
Waffenpickups hinzugefügt, Pickup muss noch gemacht werden
</commit_message>
<xml_diff>
--- a/Dokumentation.docx
+++ b/Dokumentation.docx
@@ -21,21 +21,8 @@
         <w:t xml:space="preserve"> </w:t>
       </w:r>
       <w:r>
-        <w:t xml:space="preserve">Spieler-Objekt gibt </w:t>
-      </w:r>
-      <w:proofErr w:type="spellStart"/>
-      <w:r>
-        <w:t>größe</w:t>
-      </w:r>
-      <w:proofErr w:type="spellEnd"/>
-      <w:r>
-        <w:t xml:space="preserve">, </w:t>
-      </w:r>
-      <w:proofErr w:type="spellStart"/>
-      <w:r>
-        <w:t>position</w:t>
-      </w:r>
-      <w:proofErr w:type="spellEnd"/>
+        <w:t>Spieler-Objekt gibt größe, position</w:t>
+      </w:r>
       <w:r>
         <w:t xml:space="preserve"> und Farbe an GUI Objekt. </w:t>
       </w:r>
@@ -67,15 +54,7 @@
         <w:t xml:space="preserve"> hat</w:t>
       </w:r>
       <w:r>
-        <w:t xml:space="preserve"> bei der </w:t>
-      </w:r>
-      <w:proofErr w:type="spellStart"/>
-      <w:r>
-        <w:t>zentrierung</w:t>
-      </w:r>
-      <w:proofErr w:type="spellEnd"/>
-      <w:r>
-        <w:t xml:space="preserve"> des Fensters geholfen</w:t>
+        <w:t xml:space="preserve"> bei der zentrierung des Fensters geholfen</w:t>
       </w:r>
     </w:p>
     <w:p>
@@ -94,26 +73,10 @@
         <w:t xml:space="preserve">, </w:t>
       </w:r>
       <w:r>
-        <w:t xml:space="preserve">Spieler kann mit </w:t>
-      </w:r>
-      <w:proofErr w:type="spellStart"/>
-      <w:r>
-        <w:t>wasd</w:t>
-      </w:r>
-      <w:proofErr w:type="spellEnd"/>
-      <w:r>
-        <w:t xml:space="preserve"> vertikal und horizontal sowie diagonal bewegt werden.</w:t>
-      </w:r>
-      <w:r>
-        <w:t xml:space="preserve"> Syntax für </w:t>
-      </w:r>
-      <w:proofErr w:type="spellStart"/>
-      <w:r>
-        <w:t>Keylistener</w:t>
-      </w:r>
-      <w:proofErr w:type="spellEnd"/>
-      <w:r>
-        <w:t xml:space="preserve"> ebenfalls von </w:t>
+        <w:t>Spieler kann mit wasd vertikal und horizontal sowie diagonal bewegt werden.</w:t>
+      </w:r>
+      <w:r>
+        <w:t xml:space="preserve"> Syntax für Keylistener ebenfalls von </w:t>
       </w:r>
       <w:hyperlink r:id="rId6" w:history="1">
         <w:r>
@@ -163,43 +126,7 @@
           <w:color w:val="auto"/>
           <w:u w:val="none"/>
         </w:rPr>
-        <w:t xml:space="preserve">Input von </w:t>
-      </w:r>
-      <w:proofErr w:type="spellStart"/>
-      <w:r>
-        <w:rPr>
-          <w:rStyle w:val="Hyperlink"/>
-          <w:color w:val="auto"/>
-          <w:u w:val="none"/>
-        </w:rPr>
-        <w:t>Keylistener</w:t>
-      </w:r>
-      <w:proofErr w:type="spellEnd"/>
-      <w:r>
-        <w:rPr>
-          <w:rStyle w:val="Hyperlink"/>
-          <w:color w:val="auto"/>
-          <w:u w:val="none"/>
-        </w:rPr>
-        <w:t xml:space="preserve"> zu </w:t>
-      </w:r>
-      <w:proofErr w:type="spellStart"/>
-      <w:r>
-        <w:rPr>
-          <w:rStyle w:val="Hyperlink"/>
-          <w:color w:val="auto"/>
-          <w:u w:val="none"/>
-        </w:rPr>
-        <w:t>KeyBinds</w:t>
-      </w:r>
-      <w:proofErr w:type="spellEnd"/>
-      <w:r>
-        <w:rPr>
-          <w:rStyle w:val="Hyperlink"/>
-          <w:color w:val="auto"/>
-          <w:u w:val="none"/>
-        </w:rPr>
-        <w:t xml:space="preserve"> geändert</w:t>
+        <w:t>Input von Keylistener zu KeyBinds geändert</w:t>
       </w:r>
     </w:p>
     <w:p>
@@ -214,26 +141,10 @@
     </w:p>
     <w:p>
       <w:r>
-        <w:t xml:space="preserve">Diagonale </w:t>
-      </w:r>
-      <w:proofErr w:type="spellStart"/>
-      <w:r>
-        <w:t>Bewegunsgeschwindidkeit</w:t>
-      </w:r>
-      <w:proofErr w:type="spellEnd"/>
-      <w:r>
-        <w:t xml:space="preserve"> </w:t>
-      </w:r>
-      <w:r>
-        <w:t xml:space="preserve">auf geradlinige Bewegungsgeschwindigkeit reduziert, </w:t>
-      </w:r>
-      <w:proofErr w:type="spellStart"/>
-      <w:r>
-        <w:t>position</w:t>
-      </w:r>
-      <w:proofErr w:type="spellEnd"/>
-      <w:r>
-        <w:t xml:space="preserve"> als Point2D gespeichert</w:t>
+        <w:t xml:space="preserve">Diagonale Bewegunsgeschwindidkeit </w:t>
+      </w:r>
+      <w:r>
+        <w:t>auf geradlinige Bewegungsgeschwindigkeit reduziert, position als Point2D gespeichert</w:t>
       </w:r>
     </w:p>
     <w:p>
@@ -246,34 +157,10 @@
         <w:t>-</w:t>
       </w:r>
       <w:r>
-        <w:t xml:space="preserve">Kollisionssystem erstellt. </w:t>
-      </w:r>
-      <w:proofErr w:type="spellStart"/>
-      <w:r>
-        <w:t>Kollison</w:t>
-      </w:r>
-      <w:proofErr w:type="spellEnd"/>
-      <w:r>
-        <w:t xml:space="preserve"> von Rechtecken kann ermittelt </w:t>
-      </w:r>
-      <w:proofErr w:type="spellStart"/>
-      <w:r>
-        <w:t>werdn</w:t>
-      </w:r>
-      <w:proofErr w:type="spellEnd"/>
-      <w:r>
-        <w:t>. Wand Klasse erstellt</w:t>
-      </w:r>
-      <w:r>
-        <w:t xml:space="preserve"> und Kollision mit Wand ermöglicht. Der </w:t>
-      </w:r>
-      <w:proofErr w:type="spellStart"/>
-      <w:r>
-        <w:t>bildschirmrand</w:t>
-      </w:r>
-      <w:proofErr w:type="spellEnd"/>
-      <w:r>
-        <w:t xml:space="preserve"> kann ebenfalls nicht mehr verlassen werden</w:t>
+        <w:t>Kollisionssystem erstellt. Kollison von Rechtecken kann ermittelt werdn. Wand Klasse erstellt</w:t>
+      </w:r>
+      <w:r>
+        <w:t xml:space="preserve"> und Kollision mit Wand ermöglicht. Der bildschirmrand kann ebenfalls nicht mehr verlassen werden</w:t>
       </w:r>
       <w:r>
         <w:t>.</w:t>
@@ -292,15 +179,7 @@
         </w:r>
       </w:hyperlink>
       <w:r>
-        <w:t xml:space="preserve"> kann mit </w:t>
-      </w:r>
-      <w:proofErr w:type="spellStart"/>
-      <w:r>
-        <w:t>escape</w:t>
-      </w:r>
-      <w:proofErr w:type="spellEnd"/>
-      <w:r>
-        <w:t xml:space="preserve"> beendet werden</w:t>
+        <w:t xml:space="preserve"> kann mit escape beendet werden</w:t>
       </w:r>
     </w:p>
     <w:p>
@@ -313,15 +192,7 @@
         <w:t xml:space="preserve">-Mithilfe von Zeichnung </w:t>
       </w:r>
       <w:r>
-        <w:t xml:space="preserve">die benötigte </w:t>
-      </w:r>
-      <w:proofErr w:type="spellStart"/>
-      <w:r>
-        <w:t>If</w:t>
-      </w:r>
-      <w:proofErr w:type="spellEnd"/>
-      <w:r>
-        <w:t>-Abfrage überlegt um die Kollision von Kreisen mit Rechtecken</w:t>
+        <w:t>die benötigte If-Abfrage überlegt um die Kollision von Kreisen mit Rechtecken</w:t>
       </w:r>
       <w:r>
         <w:t xml:space="preserve"> zu überprüfen.</w:t>
@@ -351,45 +222,13 @@
     </w:p>
     <w:p>
       <w:r>
-        <w:t>-</w:t>
-      </w:r>
-      <w:proofErr w:type="spellStart"/>
-      <w:r>
-        <w:t>Kollisioon</w:t>
-      </w:r>
-      <w:proofErr w:type="spellEnd"/>
-      <w:r>
-        <w:t xml:space="preserve"> von Spieler und Projektil</w:t>
-      </w:r>
-      <w:r>
-        <w:t xml:space="preserve"> implementiert sowie </w:t>
-      </w:r>
-      <w:proofErr w:type="spellStart"/>
-      <w:r>
-        <w:t>funktion</w:t>
-      </w:r>
-      <w:proofErr w:type="spellEnd"/>
-      <w:r>
-        <w:t xml:space="preserve"> um Projektile </w:t>
-      </w:r>
-      <w:proofErr w:type="spellStart"/>
-      <w:r>
-        <w:t>malenzu</w:t>
-      </w:r>
-      <w:proofErr w:type="spellEnd"/>
-      <w:r>
-        <w:t xml:space="preserve"> können gemacht</w:t>
-      </w:r>
-      <w:r>
-        <w:t xml:space="preserve">. </w:t>
-      </w:r>
-      <w:proofErr w:type="spellStart"/>
-      <w:r>
-        <w:t>MAxLeben</w:t>
-      </w:r>
-      <w:proofErr w:type="spellEnd"/>
-      <w:r>
-        <w:t xml:space="preserve"> und Leben als Eigenschaften des Spielers hinzugefügt</w:t>
+        <w:t>-Kollisioon von Spieler und Projektil</w:t>
+      </w:r>
+      <w:r>
+        <w:t xml:space="preserve"> implementiert sowie funktion um Projektile malenzu können gemacht</w:t>
+      </w:r>
+      <w:r>
+        <w:t>. MAxLeben und Leben als Eigenschaften des Spielers hinzugefügt</w:t>
       </w:r>
     </w:p>
     <w:p>
@@ -423,15 +262,7 @@
         <w:t>-Um Projektil zu Punkt zu bewegen erst fehlerhafte Formel benutzt</w:t>
       </w:r>
       <w:r>
-        <w:t xml:space="preserve">, dann statt Steigung eine Berechnung über </w:t>
-      </w:r>
-      <w:proofErr w:type="spellStart"/>
-      <w:r>
-        <w:t>winkel</w:t>
-      </w:r>
-      <w:proofErr w:type="spellEnd"/>
-      <w:r>
-        <w:t xml:space="preserve"> </w:t>
+        <w:t xml:space="preserve">, dann statt Steigung eine Berechnung über winkel </w:t>
       </w:r>
       <w:r>
         <w:t xml:space="preserve">von </w:t>
@@ -453,13 +284,8 @@
     </w:p>
     <w:p>
       <w:r>
-        <w:t xml:space="preserve">-Bei </w:t>
-      </w:r>
-      <w:proofErr w:type="spellStart"/>
-      <w:r>
-        <w:t>Mauscklick</w:t>
-      </w:r>
-      <w:proofErr w:type="spellEnd"/>
+        <w:t>-Bei Mauscklick</w:t>
+      </w:r>
       <w:r>
         <w:t xml:space="preserve"> wird ein Projektil in Richtung Mausklick geschossen, wenn Projektile den Bildschirm</w:t>
       </w:r>
@@ -526,6 +352,11 @@
       </w:r>
     </w:p>
     <w:p>
+      <w:pPr>
+        <w:rPr>
+          <w:rStyle w:val="Hyperlink"/>
+        </w:rPr>
+      </w:pPr>
       <w:r>
         <w:t xml:space="preserve">- Lösung für unterschiedliche Bildschirmauflösungen gefunden, Windows Einstellungen ignoriert mithilfe von </w:t>
       </w:r>
@@ -537,6 +368,22 @@
           <w:t>https://stackoverflow.com/questions/47613006/how-to-disable-scaling-the-ui-on-windows-for-java-9-applications</w:t>
         </w:r>
       </w:hyperlink>
+    </w:p>
+    <w:p>
+      <w:r>
+        <w:t>19.05.2021</w:t>
+      </w:r>
+    </w:p>
+    <w:p>
+      <w:r>
+        <w:t>-Waffenklasse erstellt</w:t>
+      </w:r>
+      <w:r>
+        <w:t>, subKlassen für verschiedene Waffentypen</w:t>
+      </w:r>
+      <w:r>
+        <w:t xml:space="preserve"> erstellt. Aktuell ausgerüstete Waffe wird auf dem Bildschirm angezeigt</w:t>
+      </w:r>
     </w:p>
     <w:sectPr>
       <w:pgSz w:w="11906" w:h="16838"/>

</xml_diff>

<commit_message>
Waffenpickups geben jetzt Waffen an den Spieler
</commit_message>
<xml_diff>
--- a/Dokumentation.docx
+++ b/Dokumentation.docx
@@ -383,6 +383,22 @@
       </w:r>
       <w:r>
         <w:t xml:space="preserve"> erstellt. Aktuell ausgerüstete Waffe wird auf dem Bildschirm angezeigt</w:t>
+      </w:r>
+    </w:p>
+    <w:p>
+      <w:r>
+        <w:t xml:space="preserve">24.05. und 25.05. </w:t>
+      </w:r>
+    </w:p>
+    <w:p>
+      <w:r>
+        <w:t>-Waffenpickup erstellt um Waffen im Spiel aufzusammeln. Die Shotgun schießt jetzt mehrere Kugeln und einer Kegelform, Projektile haben eine maximale Distanz die sie sich bewegen. Die Waffenpickups verteilen bei Berührung vorher zufällig erstellte Waffen</w:t>
+      </w:r>
+      <w:r>
+        <w:t xml:space="preserve"> und werden anschließend gelöscht</w:t>
+      </w:r>
+      <w:r>
+        <w:t>.</w:t>
       </w:r>
     </w:p>
     <w:sectPr>

</xml_diff>

<commit_message>
Nachladen implementiert mit magAZINANZEIGE
</commit_message>
<xml_diff>
--- a/Dokumentation.docx
+++ b/Dokumentation.docx
@@ -21,8 +21,21 @@
         <w:t xml:space="preserve"> </w:t>
       </w:r>
       <w:r>
-        <w:t>Spieler-Objekt gibt größe, position</w:t>
-      </w:r>
+        <w:t xml:space="preserve">Spieler-Objekt gibt </w:t>
+      </w:r>
+      <w:proofErr w:type="spellStart"/>
+      <w:r>
+        <w:t>größe</w:t>
+      </w:r>
+      <w:proofErr w:type="spellEnd"/>
+      <w:r>
+        <w:t xml:space="preserve">, </w:t>
+      </w:r>
+      <w:proofErr w:type="spellStart"/>
+      <w:r>
+        <w:t>position</w:t>
+      </w:r>
+      <w:proofErr w:type="spellEnd"/>
       <w:r>
         <w:t xml:space="preserve"> und Farbe an GUI Objekt. </w:t>
       </w:r>
@@ -54,7 +67,15 @@
         <w:t xml:space="preserve"> hat</w:t>
       </w:r>
       <w:r>
-        <w:t xml:space="preserve"> bei der zentrierung des Fensters geholfen</w:t>
+        <w:t xml:space="preserve"> bei der </w:t>
+      </w:r>
+      <w:proofErr w:type="spellStart"/>
+      <w:r>
+        <w:t>zentrierung</w:t>
+      </w:r>
+      <w:proofErr w:type="spellEnd"/>
+      <w:r>
+        <w:t xml:space="preserve"> des Fensters geholfen</w:t>
       </w:r>
     </w:p>
     <w:p>
@@ -73,10 +94,26 @@
         <w:t xml:space="preserve">, </w:t>
       </w:r>
       <w:r>
-        <w:t>Spieler kann mit wasd vertikal und horizontal sowie diagonal bewegt werden.</w:t>
-      </w:r>
-      <w:r>
-        <w:t xml:space="preserve"> Syntax für Keylistener ebenfalls von </w:t>
+        <w:t xml:space="preserve">Spieler kann mit </w:t>
+      </w:r>
+      <w:proofErr w:type="spellStart"/>
+      <w:r>
+        <w:t>wasd</w:t>
+      </w:r>
+      <w:proofErr w:type="spellEnd"/>
+      <w:r>
+        <w:t xml:space="preserve"> vertikal und horizontal sowie diagonal bewegt werden.</w:t>
+      </w:r>
+      <w:r>
+        <w:t xml:space="preserve"> Syntax für </w:t>
+      </w:r>
+      <w:proofErr w:type="spellStart"/>
+      <w:r>
+        <w:t>Keylistener</w:t>
+      </w:r>
+      <w:proofErr w:type="spellEnd"/>
+      <w:r>
+        <w:t xml:space="preserve"> ebenfalls von </w:t>
       </w:r>
       <w:hyperlink r:id="rId6" w:history="1">
         <w:r>
@@ -126,7 +163,43 @@
           <w:color w:val="auto"/>
           <w:u w:val="none"/>
         </w:rPr>
-        <w:t>Input von Keylistener zu KeyBinds geändert</w:t>
+        <w:t xml:space="preserve">Input von </w:t>
+      </w:r>
+      <w:proofErr w:type="spellStart"/>
+      <w:r>
+        <w:rPr>
+          <w:rStyle w:val="Hyperlink"/>
+          <w:color w:val="auto"/>
+          <w:u w:val="none"/>
+        </w:rPr>
+        <w:t>Keylistener</w:t>
+      </w:r>
+      <w:proofErr w:type="spellEnd"/>
+      <w:r>
+        <w:rPr>
+          <w:rStyle w:val="Hyperlink"/>
+          <w:color w:val="auto"/>
+          <w:u w:val="none"/>
+        </w:rPr>
+        <w:t xml:space="preserve"> zu </w:t>
+      </w:r>
+      <w:proofErr w:type="spellStart"/>
+      <w:r>
+        <w:rPr>
+          <w:rStyle w:val="Hyperlink"/>
+          <w:color w:val="auto"/>
+          <w:u w:val="none"/>
+        </w:rPr>
+        <w:t>KeyBinds</w:t>
+      </w:r>
+      <w:proofErr w:type="spellEnd"/>
+      <w:r>
+        <w:rPr>
+          <w:rStyle w:val="Hyperlink"/>
+          <w:color w:val="auto"/>
+          <w:u w:val="none"/>
+        </w:rPr>
+        <w:t xml:space="preserve"> geändert</w:t>
       </w:r>
     </w:p>
     <w:p>
@@ -141,10 +214,26 @@
     </w:p>
     <w:p>
       <w:r>
-        <w:t xml:space="preserve">Diagonale Bewegunsgeschwindidkeit </w:t>
-      </w:r>
-      <w:r>
-        <w:t>auf geradlinige Bewegungsgeschwindigkeit reduziert, position als Point2D gespeichert</w:t>
+        <w:t xml:space="preserve">Diagonale </w:t>
+      </w:r>
+      <w:proofErr w:type="spellStart"/>
+      <w:r>
+        <w:t>Bewegunsgeschwindidkeit</w:t>
+      </w:r>
+      <w:proofErr w:type="spellEnd"/>
+      <w:r>
+        <w:t xml:space="preserve"> </w:t>
+      </w:r>
+      <w:r>
+        <w:t xml:space="preserve">auf geradlinige Bewegungsgeschwindigkeit reduziert, </w:t>
+      </w:r>
+      <w:proofErr w:type="spellStart"/>
+      <w:r>
+        <w:t>position</w:t>
+      </w:r>
+      <w:proofErr w:type="spellEnd"/>
+      <w:r>
+        <w:t xml:space="preserve"> als Point2D gespeichert</w:t>
       </w:r>
     </w:p>
     <w:p>
@@ -157,10 +246,34 @@
         <w:t>-</w:t>
       </w:r>
       <w:r>
-        <w:t>Kollisionssystem erstellt. Kollison von Rechtecken kann ermittelt werdn. Wand Klasse erstellt</w:t>
-      </w:r>
-      <w:r>
-        <w:t xml:space="preserve"> und Kollision mit Wand ermöglicht. Der bildschirmrand kann ebenfalls nicht mehr verlassen werden</w:t>
+        <w:t xml:space="preserve">Kollisionssystem erstellt. </w:t>
+      </w:r>
+      <w:proofErr w:type="spellStart"/>
+      <w:r>
+        <w:t>Kollison</w:t>
+      </w:r>
+      <w:proofErr w:type="spellEnd"/>
+      <w:r>
+        <w:t xml:space="preserve"> von Rechtecken kann ermittelt </w:t>
+      </w:r>
+      <w:proofErr w:type="spellStart"/>
+      <w:r>
+        <w:t>werdn</w:t>
+      </w:r>
+      <w:proofErr w:type="spellEnd"/>
+      <w:r>
+        <w:t>. Wand Klasse erstellt</w:t>
+      </w:r>
+      <w:r>
+        <w:t xml:space="preserve"> und Kollision mit Wand ermöglicht. Der </w:t>
+      </w:r>
+      <w:proofErr w:type="spellStart"/>
+      <w:r>
+        <w:t>bildschirmrand</w:t>
+      </w:r>
+      <w:proofErr w:type="spellEnd"/>
+      <w:r>
+        <w:t xml:space="preserve"> kann ebenfalls nicht mehr verlassen werden</w:t>
       </w:r>
       <w:r>
         <w:t>.</w:t>
@@ -179,7 +292,15 @@
         </w:r>
       </w:hyperlink>
       <w:r>
-        <w:t xml:space="preserve"> kann mit escape beendet werden</w:t>
+        <w:t xml:space="preserve"> kann mit </w:t>
+      </w:r>
+      <w:proofErr w:type="spellStart"/>
+      <w:r>
+        <w:t>escape</w:t>
+      </w:r>
+      <w:proofErr w:type="spellEnd"/>
+      <w:r>
+        <w:t xml:space="preserve"> beendet werden</w:t>
       </w:r>
     </w:p>
     <w:p>
@@ -192,7 +313,15 @@
         <w:t xml:space="preserve">-Mithilfe von Zeichnung </w:t>
       </w:r>
       <w:r>
-        <w:t>die benötigte If-Abfrage überlegt um die Kollision von Kreisen mit Rechtecken</w:t>
+        <w:t xml:space="preserve">die benötigte </w:t>
+      </w:r>
+      <w:proofErr w:type="spellStart"/>
+      <w:r>
+        <w:t>If</w:t>
+      </w:r>
+      <w:proofErr w:type="spellEnd"/>
+      <w:r>
+        <w:t>-Abfrage überlegt um die Kollision von Kreisen mit Rechtecken</w:t>
       </w:r>
       <w:r>
         <w:t xml:space="preserve"> zu überprüfen.</w:t>
@@ -222,13 +351,45 @@
     </w:p>
     <w:p>
       <w:r>
-        <w:t>-Kollisioon von Spieler und Projektil</w:t>
-      </w:r>
-      <w:r>
-        <w:t xml:space="preserve"> implementiert sowie funktion um Projektile malenzu können gemacht</w:t>
-      </w:r>
-      <w:r>
-        <w:t>. MAxLeben und Leben als Eigenschaften des Spielers hinzugefügt</w:t>
+        <w:t>-</w:t>
+      </w:r>
+      <w:proofErr w:type="spellStart"/>
+      <w:r>
+        <w:t>Kollisioon</w:t>
+      </w:r>
+      <w:proofErr w:type="spellEnd"/>
+      <w:r>
+        <w:t xml:space="preserve"> von Spieler und Projektil</w:t>
+      </w:r>
+      <w:r>
+        <w:t xml:space="preserve"> implementiert sowie </w:t>
+      </w:r>
+      <w:proofErr w:type="spellStart"/>
+      <w:r>
+        <w:t>funktion</w:t>
+      </w:r>
+      <w:proofErr w:type="spellEnd"/>
+      <w:r>
+        <w:t xml:space="preserve"> um Projektile </w:t>
+      </w:r>
+      <w:proofErr w:type="spellStart"/>
+      <w:r>
+        <w:t>malenzu</w:t>
+      </w:r>
+      <w:proofErr w:type="spellEnd"/>
+      <w:r>
+        <w:t xml:space="preserve"> können gemacht</w:t>
+      </w:r>
+      <w:r>
+        <w:t xml:space="preserve">. </w:t>
+      </w:r>
+      <w:proofErr w:type="spellStart"/>
+      <w:r>
+        <w:t>MAxLeben</w:t>
+      </w:r>
+      <w:proofErr w:type="spellEnd"/>
+      <w:r>
+        <w:t xml:space="preserve"> und Leben als Eigenschaften des Spielers hinzugefügt</w:t>
       </w:r>
     </w:p>
     <w:p>
@@ -262,7 +423,15 @@
         <w:t>-Um Projektil zu Punkt zu bewegen erst fehlerhafte Formel benutzt</w:t>
       </w:r>
       <w:r>
-        <w:t xml:space="preserve">, dann statt Steigung eine Berechnung über winkel </w:t>
+        <w:t xml:space="preserve">, dann statt Steigung eine Berechnung über </w:t>
+      </w:r>
+      <w:proofErr w:type="spellStart"/>
+      <w:r>
+        <w:t>winkel</w:t>
+      </w:r>
+      <w:proofErr w:type="spellEnd"/>
+      <w:r>
+        <w:t xml:space="preserve"> </w:t>
       </w:r>
       <w:r>
         <w:t xml:space="preserve">von </w:t>
@@ -284,8 +453,13 @@
     </w:p>
     <w:p>
       <w:r>
-        <w:t>-Bei Mauscklick</w:t>
-      </w:r>
+        <w:t xml:space="preserve">-Bei </w:t>
+      </w:r>
+      <w:proofErr w:type="spellStart"/>
+      <w:r>
+        <w:t>Mauscklick</w:t>
+      </w:r>
+      <w:proofErr w:type="spellEnd"/>
       <w:r>
         <w:t xml:space="preserve"> wird ein Projektil in Richtung Mausklick geschossen, wenn Projektile den Bildschirm</w:t>
       </w:r>
@@ -379,7 +553,15 @@
         <w:t>-Waffenklasse erstellt</w:t>
       </w:r>
       <w:r>
-        <w:t>, subKlassen für verschiedene Waffentypen</w:t>
+        <w:t xml:space="preserve">, </w:t>
+      </w:r>
+      <w:proofErr w:type="spellStart"/>
+      <w:r>
+        <w:t>subKlassen</w:t>
+      </w:r>
+      <w:proofErr w:type="spellEnd"/>
+      <w:r>
+        <w:t xml:space="preserve"> für verschiedene Waffentypen</w:t>
       </w:r>
       <w:r>
         <w:t xml:space="preserve"> erstellt. Aktuell ausgerüstete Waffe wird auf dem Bildschirm angezeigt</w:t>
@@ -400,6 +582,46 @@
       <w:r>
         <w:t>.</w:t>
       </w:r>
+    </w:p>
+    <w:p>
+      <w:r>
+        <w:t xml:space="preserve">-Magazingröße und übrige Kugeln werden gezählt und angezeigt. Wenn das Magazin leer ist wird ein </w:t>
+      </w:r>
+      <w:proofErr w:type="spellStart"/>
+      <w:r>
+        <w:t>Timer</w:t>
+      </w:r>
+      <w:proofErr w:type="spellEnd"/>
+      <w:r>
+        <w:t xml:space="preserve"> </w:t>
+      </w:r>
+      <w:proofErr w:type="spellStart"/>
+      <w:r>
+        <w:t>gestarten</w:t>
+      </w:r>
+      <w:proofErr w:type="spellEnd"/>
+      <w:r>
+        <w:t xml:space="preserve"> nach dem das Magazin wieder voll ist und man wieder schießen kann. Syntaxhilfe von </w:t>
+      </w:r>
+      <w:hyperlink r:id="rId14" w:history="1">
+        <w:r>
+          <w:rPr>
+            <w:rStyle w:val="Hyperlink"/>
+          </w:rPr>
+          <w:t>https://docs.oracle.com/javase/7/docs/api/java/util/Timer.html</w:t>
+        </w:r>
+      </w:hyperlink>
+      <w:r>
+        <w:t xml:space="preserve"> und </w:t>
+      </w:r>
+      <w:hyperlink r:id="rId15" w:history="1">
+        <w:r>
+          <w:rPr>
+            <w:rStyle w:val="Hyperlink"/>
+          </w:rPr>
+          <w:t>https://docs.oracle.com/javase/7/docs/api/java/util/TimerTask.html</w:t>
+        </w:r>
+      </w:hyperlink>
     </w:p>
     <w:sectPr>
       <w:pgSz w:w="11906" w:h="16838"/>

</xml_diff>

<commit_message>
Nachladen durch Text angezeigt
shotgun schießt nur noch einmal vorm nachladen
nahcladetimer mit korrekten millisekunden berechnet
</commit_message>
<xml_diff>
--- a/Dokumentation.docx
+++ b/Dokumentation.docx
@@ -21,21 +21,8 @@
         <w:t xml:space="preserve"> </w:t>
       </w:r>
       <w:r>
-        <w:t xml:space="preserve">Spieler-Objekt gibt </w:t>
-      </w:r>
-      <w:proofErr w:type="spellStart"/>
-      <w:r>
-        <w:t>größe</w:t>
-      </w:r>
-      <w:proofErr w:type="spellEnd"/>
-      <w:r>
-        <w:t xml:space="preserve">, </w:t>
-      </w:r>
-      <w:proofErr w:type="spellStart"/>
-      <w:r>
-        <w:t>position</w:t>
-      </w:r>
-      <w:proofErr w:type="spellEnd"/>
+        <w:t>Spieler-Objekt gibt größe, position</w:t>
+      </w:r>
       <w:r>
         <w:t xml:space="preserve"> und Farbe an GUI Objekt. </w:t>
       </w:r>
@@ -67,15 +54,7 @@
         <w:t xml:space="preserve"> hat</w:t>
       </w:r>
       <w:r>
-        <w:t xml:space="preserve"> bei der </w:t>
-      </w:r>
-      <w:proofErr w:type="spellStart"/>
-      <w:r>
-        <w:t>zentrierung</w:t>
-      </w:r>
-      <w:proofErr w:type="spellEnd"/>
-      <w:r>
-        <w:t xml:space="preserve"> des Fensters geholfen</w:t>
+        <w:t xml:space="preserve"> bei der zentrierung des Fensters geholfen</w:t>
       </w:r>
     </w:p>
     <w:p>
@@ -94,26 +73,10 @@
         <w:t xml:space="preserve">, </w:t>
       </w:r>
       <w:r>
-        <w:t xml:space="preserve">Spieler kann mit </w:t>
-      </w:r>
-      <w:proofErr w:type="spellStart"/>
-      <w:r>
-        <w:t>wasd</w:t>
-      </w:r>
-      <w:proofErr w:type="spellEnd"/>
-      <w:r>
-        <w:t xml:space="preserve"> vertikal und horizontal sowie diagonal bewegt werden.</w:t>
-      </w:r>
-      <w:r>
-        <w:t xml:space="preserve"> Syntax für </w:t>
-      </w:r>
-      <w:proofErr w:type="spellStart"/>
-      <w:r>
-        <w:t>Keylistener</w:t>
-      </w:r>
-      <w:proofErr w:type="spellEnd"/>
-      <w:r>
-        <w:t xml:space="preserve"> ebenfalls von </w:t>
+        <w:t>Spieler kann mit wasd vertikal und horizontal sowie diagonal bewegt werden.</w:t>
+      </w:r>
+      <w:r>
+        <w:t xml:space="preserve"> Syntax für Keylistener ebenfalls von </w:t>
       </w:r>
       <w:hyperlink r:id="rId6" w:history="1">
         <w:r>
@@ -163,43 +126,7 @@
           <w:color w:val="auto"/>
           <w:u w:val="none"/>
         </w:rPr>
-        <w:t xml:space="preserve">Input von </w:t>
-      </w:r>
-      <w:proofErr w:type="spellStart"/>
-      <w:r>
-        <w:rPr>
-          <w:rStyle w:val="Hyperlink"/>
-          <w:color w:val="auto"/>
-          <w:u w:val="none"/>
-        </w:rPr>
-        <w:t>Keylistener</w:t>
-      </w:r>
-      <w:proofErr w:type="spellEnd"/>
-      <w:r>
-        <w:rPr>
-          <w:rStyle w:val="Hyperlink"/>
-          <w:color w:val="auto"/>
-          <w:u w:val="none"/>
-        </w:rPr>
-        <w:t xml:space="preserve"> zu </w:t>
-      </w:r>
-      <w:proofErr w:type="spellStart"/>
-      <w:r>
-        <w:rPr>
-          <w:rStyle w:val="Hyperlink"/>
-          <w:color w:val="auto"/>
-          <w:u w:val="none"/>
-        </w:rPr>
-        <w:t>KeyBinds</w:t>
-      </w:r>
-      <w:proofErr w:type="spellEnd"/>
-      <w:r>
-        <w:rPr>
-          <w:rStyle w:val="Hyperlink"/>
-          <w:color w:val="auto"/>
-          <w:u w:val="none"/>
-        </w:rPr>
-        <w:t xml:space="preserve"> geändert</w:t>
+        <w:t>Input von Keylistener zu KeyBinds geändert</w:t>
       </w:r>
     </w:p>
     <w:p>
@@ -214,26 +141,10 @@
     </w:p>
     <w:p>
       <w:r>
-        <w:t xml:space="preserve">Diagonale </w:t>
-      </w:r>
-      <w:proofErr w:type="spellStart"/>
-      <w:r>
-        <w:t>Bewegunsgeschwindidkeit</w:t>
-      </w:r>
-      <w:proofErr w:type="spellEnd"/>
-      <w:r>
-        <w:t xml:space="preserve"> </w:t>
-      </w:r>
-      <w:r>
-        <w:t xml:space="preserve">auf geradlinige Bewegungsgeschwindigkeit reduziert, </w:t>
-      </w:r>
-      <w:proofErr w:type="spellStart"/>
-      <w:r>
-        <w:t>position</w:t>
-      </w:r>
-      <w:proofErr w:type="spellEnd"/>
-      <w:r>
-        <w:t xml:space="preserve"> als Point2D gespeichert</w:t>
+        <w:t xml:space="preserve">Diagonale Bewegunsgeschwindidkeit </w:t>
+      </w:r>
+      <w:r>
+        <w:t>auf geradlinige Bewegungsgeschwindigkeit reduziert, position als Point2D gespeichert</w:t>
       </w:r>
     </w:p>
     <w:p>
@@ -246,34 +157,10 @@
         <w:t>-</w:t>
       </w:r>
       <w:r>
-        <w:t xml:space="preserve">Kollisionssystem erstellt. </w:t>
-      </w:r>
-      <w:proofErr w:type="spellStart"/>
-      <w:r>
-        <w:t>Kollison</w:t>
-      </w:r>
-      <w:proofErr w:type="spellEnd"/>
-      <w:r>
-        <w:t xml:space="preserve"> von Rechtecken kann ermittelt </w:t>
-      </w:r>
-      <w:proofErr w:type="spellStart"/>
-      <w:r>
-        <w:t>werdn</w:t>
-      </w:r>
-      <w:proofErr w:type="spellEnd"/>
-      <w:r>
-        <w:t>. Wand Klasse erstellt</w:t>
-      </w:r>
-      <w:r>
-        <w:t xml:space="preserve"> und Kollision mit Wand ermöglicht. Der </w:t>
-      </w:r>
-      <w:proofErr w:type="spellStart"/>
-      <w:r>
-        <w:t>bildschirmrand</w:t>
-      </w:r>
-      <w:proofErr w:type="spellEnd"/>
-      <w:r>
-        <w:t xml:space="preserve"> kann ebenfalls nicht mehr verlassen werden</w:t>
+        <w:t>Kollisionssystem erstellt. Kollison von Rechtecken kann ermittelt werdn. Wand Klasse erstellt</w:t>
+      </w:r>
+      <w:r>
+        <w:t xml:space="preserve"> und Kollision mit Wand ermöglicht. Der bildschirmrand kann ebenfalls nicht mehr verlassen werden</w:t>
       </w:r>
       <w:r>
         <w:t>.</w:t>
@@ -292,15 +179,7 @@
         </w:r>
       </w:hyperlink>
       <w:r>
-        <w:t xml:space="preserve"> kann mit </w:t>
-      </w:r>
-      <w:proofErr w:type="spellStart"/>
-      <w:r>
-        <w:t>escape</w:t>
-      </w:r>
-      <w:proofErr w:type="spellEnd"/>
-      <w:r>
-        <w:t xml:space="preserve"> beendet werden</w:t>
+        <w:t xml:space="preserve"> kann mit escape beendet werden</w:t>
       </w:r>
     </w:p>
     <w:p>
@@ -313,15 +192,7 @@
         <w:t xml:space="preserve">-Mithilfe von Zeichnung </w:t>
       </w:r>
       <w:r>
-        <w:t xml:space="preserve">die benötigte </w:t>
-      </w:r>
-      <w:proofErr w:type="spellStart"/>
-      <w:r>
-        <w:t>If</w:t>
-      </w:r>
-      <w:proofErr w:type="spellEnd"/>
-      <w:r>
-        <w:t>-Abfrage überlegt um die Kollision von Kreisen mit Rechtecken</w:t>
+        <w:t>die benötigte If-Abfrage überlegt um die Kollision von Kreisen mit Rechtecken</w:t>
       </w:r>
       <w:r>
         <w:t xml:space="preserve"> zu überprüfen.</w:t>
@@ -351,45 +222,13 @@
     </w:p>
     <w:p>
       <w:r>
-        <w:t>-</w:t>
-      </w:r>
-      <w:proofErr w:type="spellStart"/>
-      <w:r>
-        <w:t>Kollisioon</w:t>
-      </w:r>
-      <w:proofErr w:type="spellEnd"/>
-      <w:r>
-        <w:t xml:space="preserve"> von Spieler und Projektil</w:t>
-      </w:r>
-      <w:r>
-        <w:t xml:space="preserve"> implementiert sowie </w:t>
-      </w:r>
-      <w:proofErr w:type="spellStart"/>
-      <w:r>
-        <w:t>funktion</w:t>
-      </w:r>
-      <w:proofErr w:type="spellEnd"/>
-      <w:r>
-        <w:t xml:space="preserve"> um Projektile </w:t>
-      </w:r>
-      <w:proofErr w:type="spellStart"/>
-      <w:r>
-        <w:t>malenzu</w:t>
-      </w:r>
-      <w:proofErr w:type="spellEnd"/>
-      <w:r>
-        <w:t xml:space="preserve"> können gemacht</w:t>
-      </w:r>
-      <w:r>
-        <w:t xml:space="preserve">. </w:t>
-      </w:r>
-      <w:proofErr w:type="spellStart"/>
-      <w:r>
-        <w:t>MAxLeben</w:t>
-      </w:r>
-      <w:proofErr w:type="spellEnd"/>
-      <w:r>
-        <w:t xml:space="preserve"> und Leben als Eigenschaften des Spielers hinzugefügt</w:t>
+        <w:t>-Kollisioon von Spieler und Projektil</w:t>
+      </w:r>
+      <w:r>
+        <w:t xml:space="preserve"> implementiert sowie funktion um Projektile malenzu können gemacht</w:t>
+      </w:r>
+      <w:r>
+        <w:t>. MAxLeben und Leben als Eigenschaften des Spielers hinzugefügt</w:t>
       </w:r>
     </w:p>
     <w:p>
@@ -423,15 +262,7 @@
         <w:t>-Um Projektil zu Punkt zu bewegen erst fehlerhafte Formel benutzt</w:t>
       </w:r>
       <w:r>
-        <w:t xml:space="preserve">, dann statt Steigung eine Berechnung über </w:t>
-      </w:r>
-      <w:proofErr w:type="spellStart"/>
-      <w:r>
-        <w:t>winkel</w:t>
-      </w:r>
-      <w:proofErr w:type="spellEnd"/>
-      <w:r>
-        <w:t xml:space="preserve"> </w:t>
+        <w:t xml:space="preserve">, dann statt Steigung eine Berechnung über winkel </w:t>
       </w:r>
       <w:r>
         <w:t xml:space="preserve">von </w:t>
@@ -453,13 +284,8 @@
     </w:p>
     <w:p>
       <w:r>
-        <w:t xml:space="preserve">-Bei </w:t>
-      </w:r>
-      <w:proofErr w:type="spellStart"/>
-      <w:r>
-        <w:t>Mauscklick</w:t>
-      </w:r>
-      <w:proofErr w:type="spellEnd"/>
+        <w:t>-Bei Mauscklick</w:t>
+      </w:r>
       <w:r>
         <w:t xml:space="preserve"> wird ein Projektil in Richtung Mausklick geschossen, wenn Projektile den Bildschirm</w:t>
       </w:r>
@@ -553,15 +379,7 @@
         <w:t>-Waffenklasse erstellt</w:t>
       </w:r>
       <w:r>
-        <w:t xml:space="preserve">, </w:t>
-      </w:r>
-      <w:proofErr w:type="spellStart"/>
-      <w:r>
-        <w:t>subKlassen</w:t>
-      </w:r>
-      <w:proofErr w:type="spellEnd"/>
-      <w:r>
-        <w:t xml:space="preserve"> für verschiedene Waffentypen</w:t>
+        <w:t>, subKlassen für verschiedene Waffentypen</w:t>
       </w:r>
       <w:r>
         <w:t xml:space="preserve"> erstellt. Aktuell ausgerüstete Waffe wird auf dem Bildschirm angezeigt</w:t>
@@ -584,24 +402,13 @@
       </w:r>
     </w:p>
     <w:p>
-      <w:r>
-        <w:t xml:space="preserve">-Magazingröße und übrige Kugeln werden gezählt und angezeigt. Wenn das Magazin leer ist wird ein </w:t>
-      </w:r>
-      <w:proofErr w:type="spellStart"/>
-      <w:r>
-        <w:t>Timer</w:t>
-      </w:r>
-      <w:proofErr w:type="spellEnd"/>
-      <w:r>
-        <w:t xml:space="preserve"> </w:t>
-      </w:r>
-      <w:proofErr w:type="spellStart"/>
-      <w:r>
-        <w:t>gestarten</w:t>
-      </w:r>
-      <w:proofErr w:type="spellEnd"/>
-      <w:r>
-        <w:t xml:space="preserve"> nach dem das Magazin wieder voll ist und man wieder schießen kann. Syntaxhilfe von </w:t>
+      <w:pPr>
+        <w:rPr>
+          <w:rStyle w:val="Hyperlink"/>
+        </w:rPr>
+      </w:pPr>
+      <w:r>
+        <w:t xml:space="preserve">-Magazingröße und übrige Kugeln werden gezählt und angezeigt. Wenn das Magazin leer ist wird ein Timer gestarten nach dem das Magazin wieder voll ist und man wieder schießen kann. Syntaxhilfe von </w:t>
       </w:r>
       <w:hyperlink r:id="rId14" w:history="1">
         <w:r>
@@ -622,6 +429,11 @@
           <w:t>https://docs.oracle.com/javase/7/docs/api/java/util/TimerTask.html</w:t>
         </w:r>
       </w:hyperlink>
+    </w:p>
+    <w:p>
+      <w:r>
+        <w:t>-Nachladen wird durch Text angezeigt</w:t>
+      </w:r>
     </w:p>
     <w:sectPr>
       <w:pgSz w:w="11906" w:h="16838"/>

</xml_diff>

<commit_message>
Bilder für Waffen verbessert
</commit_message>
<xml_diff>
--- a/Dokumentation.docx
+++ b/Dokumentation.docx
@@ -1,6 +1,6 @@
 
 <file path=word/document.xml><?xml version="1.0" encoding="utf-8"?>
-<w:document xmlns:wpc="http://schemas.microsoft.com/office/word/2010/wordprocessingCanvas" xmlns:cx="http://schemas.microsoft.com/office/drawing/2014/chartex" xmlns:cx1="http://schemas.microsoft.com/office/drawing/2015/9/8/chartex" xmlns:cx2="http://schemas.microsoft.com/office/drawing/2015/10/21/chartex" xmlns:cx3="http://schemas.microsoft.com/office/drawing/2016/5/9/chartex" xmlns:cx4="http://schemas.microsoft.com/office/drawing/2016/5/10/chartex" xmlns:cx5="http://schemas.microsoft.com/office/drawing/2016/5/11/chartex" xmlns:cx6="http://schemas.microsoft.com/office/drawing/2016/5/12/chartex" xmlns:cx7="http://schemas.microsoft.com/office/drawing/2016/5/13/chartex" xmlns:cx8="http://schemas.microsoft.com/office/drawing/2016/5/14/chartex" xmlns:mc="http://schemas.openxmlformats.org/markup-compatibility/2006" xmlns:aink="http://schemas.microsoft.com/office/drawing/2016/ink" xmlns:am3d="http://schemas.microsoft.com/office/drawing/2017/model3d" xmlns:o="urn:schemas-microsoft-com:office:office" xmlns:r="http://schemas.openxmlformats.org/officeDocument/2006/relationships" xmlns:m="http://schemas.openxmlformats.org/officeDocument/2006/math" xmlns:v="urn:schemas-microsoft-com:vml" xmlns:wp14="http://schemas.microsoft.com/office/word/2010/wordprocessingDrawing" xmlns:wp="http://schemas.openxmlformats.org/drawingml/2006/wordprocessingDrawing" xmlns:w10="urn:schemas-microsoft-com:office:word" xmlns:w="http://schemas.openxmlformats.org/wordprocessingml/2006/main" xmlns:w14="http://schemas.microsoft.com/office/word/2010/wordml" xmlns:w15="http://schemas.microsoft.com/office/word/2012/wordml" xmlns:w16cid="http://schemas.microsoft.com/office/word/2016/wordml/cid" xmlns:w16se="http://schemas.microsoft.com/office/word/2015/wordml/symex" xmlns:wpg="http://schemas.microsoft.com/office/word/2010/wordprocessingGroup" xmlns:wpi="http://schemas.microsoft.com/office/word/2010/wordprocessingInk" xmlns:wne="http://schemas.microsoft.com/office/word/2006/wordml" xmlns:wps="http://schemas.microsoft.com/office/word/2010/wordprocessingShape" mc:Ignorable="w14 w15 w16se w16cid wp14">
+<w:document xmlns:wpc="http://schemas.microsoft.com/office/word/2010/wordprocessingCanvas" xmlns:cx="http://schemas.microsoft.com/office/drawing/2014/chartex" xmlns:cx1="http://schemas.microsoft.com/office/drawing/2015/9/8/chartex" xmlns:cx2="http://schemas.microsoft.com/office/drawing/2015/10/21/chartex" xmlns:cx3="http://schemas.microsoft.com/office/drawing/2016/5/9/chartex" xmlns:cx4="http://schemas.microsoft.com/office/drawing/2016/5/10/chartex" xmlns:cx5="http://schemas.microsoft.com/office/drawing/2016/5/11/chartex" xmlns:cx6="http://schemas.microsoft.com/office/drawing/2016/5/12/chartex" xmlns:cx7="http://schemas.microsoft.com/office/drawing/2016/5/13/chartex" xmlns:cx8="http://schemas.microsoft.com/office/drawing/2016/5/14/chartex" xmlns:mc="http://schemas.openxmlformats.org/markup-compatibility/2006" xmlns:aink="http://schemas.microsoft.com/office/drawing/2016/ink" xmlns:am3d="http://schemas.microsoft.com/office/drawing/2017/model3d" xmlns:o="urn:schemas-microsoft-com:office:office" xmlns:r="http://schemas.openxmlformats.org/officeDocument/2006/relationships" xmlns:m="http://schemas.openxmlformats.org/officeDocument/2006/math" xmlns:v="urn:schemas-microsoft-com:vml" xmlns:wp14="http://schemas.microsoft.com/office/word/2010/wordprocessingDrawing" xmlns:wp="http://schemas.openxmlformats.org/drawingml/2006/wordprocessingDrawing" xmlns:w10="urn:schemas-microsoft-com:office:word" xmlns:w="http://schemas.openxmlformats.org/wordprocessingml/2006/main" xmlns:w14="http://schemas.microsoft.com/office/word/2010/wordml" xmlns:w15="http://schemas.microsoft.com/office/word/2012/wordml" xmlns:w16cex="http://schemas.microsoft.com/office/word/2018/wordml/cex" xmlns:w16cid="http://schemas.microsoft.com/office/word/2016/wordml/cid" xmlns:w16="http://schemas.microsoft.com/office/word/2018/wordml" xmlns:w16sdtdh="http://schemas.microsoft.com/office/word/2020/wordml/sdtdatahash" xmlns:w16se="http://schemas.microsoft.com/office/word/2015/wordml/symex" xmlns:wpg="http://schemas.microsoft.com/office/word/2010/wordprocessingGroup" xmlns:wpi="http://schemas.microsoft.com/office/word/2010/wordprocessingInk" xmlns:wne="http://schemas.microsoft.com/office/word/2006/wordml" xmlns:wps="http://schemas.microsoft.com/office/word/2010/wordprocessingShape" mc:Ignorable="w14 w15 w16se w16cid w16 w16cex w16sdtdh wp14">
   <w:body>
     <w:sdt>
       <w:sdtPr>
@@ -705,15 +705,7 @@
     </w:p>
     <w:p>
       <w:r>
-        <w:t xml:space="preserve">Das modulare System </w:t>
-      </w:r>
-      <w:proofErr w:type="gramStart"/>
-      <w:r>
-        <w:t>in dem Waffen</w:t>
-      </w:r>
-      <w:proofErr w:type="gramEnd"/>
-      <w:r>
-        <w:t xml:space="preserve"> geschrieben sind, erlaubt die Ergänzung von neuen Waffentypen</w:t>
+        <w:t>Das modulare System in dem Waffen geschrieben sind, erlaubt die Ergänzung von neuen Waffentypen</w:t>
       </w:r>
       <w:r>
         <w:t xml:space="preserve"> durch eine neue Subklasse, lediglich das Schussverhalten müsste angepasst werden.</w:t>
@@ -768,49 +760,121 @@
       </w:r>
     </w:p>
     <w:p>
+      <w:r>
+        <w:t>Nac</w:t>
+      </w:r>
+      <w:r>
+        <w:t>h</w:t>
+      </w:r>
+      <w:r>
+        <w:t xml:space="preserve"> Spielstart wird das Hauptmenü geöffnet. Dort wird der Highscore aus einer </w:t>
+      </w:r>
       <w:proofErr w:type="spellStart"/>
       <w:r>
-        <w:t>Nahc</w:t>
+        <w:t>txt</w:t>
       </w:r>
       <w:proofErr w:type="spellEnd"/>
       <w:r>
-        <w:t xml:space="preserve"> Spielstart wird das Hauptmenü geöffnet. Dort wird der Highscore aus einer </w:t>
+        <w:t xml:space="preserve">-Datei ausgelesen und angezeigt. Es gibt drei  Knöpfe. Der Info Knopf zeigt die Spielanleitung an, der </w:t>
+      </w:r>
+      <w:r>
+        <w:t>Exit Knopf beendet das Programm und der Start Knopf startet ein neues Spiel. Beim Spielstart wird eine neue Instanz der Gamecontroller Klasse erstellt</w:t>
+      </w:r>
+      <w:r>
+        <w:t xml:space="preserve">, sowie in einem separaten Thread ein Update-Thread erstellt. Der Update-Thread taktet das Spiel 60mal pro Sekunde. Der </w:t>
       </w:r>
       <w:proofErr w:type="spellStart"/>
       <w:r>
+        <w:t>GameController</w:t>
+      </w:r>
+      <w:proofErr w:type="spellEnd"/>
+      <w:r>
+        <w:t xml:space="preserve"> erstellt eine neue GUI und spawnt die</w:t>
+      </w:r>
+      <w:r>
+        <w:t xml:space="preserve"> </w:t>
+      </w:r>
+      <w:r>
+        <w:lastRenderedPageBreak/>
+        <w:t xml:space="preserve">Spielobjekte wie Spieler, Wände und Gegner. </w:t>
+      </w:r>
+      <w:r>
+        <w:t xml:space="preserve">Über den Update Thread wird eine Update Funktion beim </w:t>
+      </w:r>
+      <w:proofErr w:type="spellStart"/>
+      <w:r>
+        <w:t>GameController</w:t>
+      </w:r>
+      <w:proofErr w:type="spellEnd"/>
+      <w:r>
+        <w:t xml:space="preserve"> ausgelöst, die Berechnungen für </w:t>
+      </w:r>
+      <w:proofErr w:type="spellStart"/>
+      <w:r>
+        <w:t>Collisionen</w:t>
+      </w:r>
+      <w:proofErr w:type="spellEnd"/>
+      <w:r>
+        <w:t xml:space="preserve"> und Bewegung ausführt. Der Spieler interagiert über die </w:t>
+      </w:r>
+      <w:proofErr w:type="spellStart"/>
+      <w:r>
+        <w:t>I</w:t>
+      </w:r>
+      <w:r>
+        <w:t>n</w:t>
+      </w:r>
+      <w:r>
+        <w:t>putController</w:t>
+      </w:r>
+      <w:proofErr w:type="spellEnd"/>
+      <w:r>
+        <w:t xml:space="preserve"> Klasse mit</w:t>
+      </w:r>
+      <w:r>
+        <w:t xml:space="preserve"> dem Spiel. Die </w:t>
+      </w:r>
+      <w:proofErr w:type="spellStart"/>
+      <w:r>
+        <w:t>InputController</w:t>
+      </w:r>
+      <w:proofErr w:type="spellEnd"/>
+      <w:r>
+        <w:t xml:space="preserve"> Klasse gibt Tastatureingaben sowie </w:t>
+      </w:r>
+      <w:proofErr w:type="spellStart"/>
+      <w:r>
+        <w:t>Mousecklicks</w:t>
+      </w:r>
+      <w:proofErr w:type="spellEnd"/>
+      <w:r>
+        <w:t xml:space="preserve"> and </w:t>
+      </w:r>
+      <w:r>
+        <w:t>das Spielerobjekt weiter.</w:t>
+      </w:r>
+      <w:r>
+        <w:t xml:space="preserve"> Alle Spielobjekte sind in </w:t>
+      </w:r>
+      <w:proofErr w:type="spellStart"/>
+      <w:r>
+        <w:t>ArrayLists</w:t>
+      </w:r>
+      <w:proofErr w:type="spellEnd"/>
+      <w:r>
+        <w:t xml:space="preserve"> in der Gamecontrollerklasse gespeichert.</w:t>
+      </w:r>
+      <w:r>
+        <w:t xml:space="preserve"> Der Highscore wird nach Spielende in eine </w:t>
+      </w:r>
+      <w:proofErr w:type="spellStart"/>
+      <w:r>
         <w:t>txt</w:t>
       </w:r>
       <w:proofErr w:type="spellEnd"/>
       <w:r>
-        <w:t xml:space="preserve">-Datei ausgelesen und angezeigt. Es gibt </w:t>
-      </w:r>
-      <w:proofErr w:type="gramStart"/>
-      <w:r>
-        <w:t>drei  Knöpfe</w:t>
-      </w:r>
-      <w:proofErr w:type="gramEnd"/>
-      <w:r>
-        <w:t xml:space="preserve">. Der Info Knopf zeigt die Spielanleitung an, der </w:t>
-      </w:r>
-      <w:r>
-        <w:t>Exit Knopf beendet das Programm und der Start Knopf startet ein neues Spiel. Beim Spielstart wird eine neue Instanz der Gamecontroller Klasse erstellt</w:t>
-      </w:r>
-      <w:r>
-        <w:t xml:space="preserve">, sowie in einem separaten Thread ein Update-Thread erstellt. Der Update-Thread taktet das Spiel 60mal pro Sekunde. Der </w:t>
-      </w:r>
-      <w:proofErr w:type="spellStart"/>
-      <w:r>
-        <w:t>GameController</w:t>
-      </w:r>
-      <w:proofErr w:type="spellEnd"/>
-      <w:r>
-        <w:t xml:space="preserve"> erstellt eine neue GUI und spawnt die</w:t>
-      </w:r>
-      <w:r>
-        <w:t xml:space="preserve"> Spielobjekte wie Spieler, Wände und Gegner. </w:t>
-      </w:r>
-      <w:bookmarkStart w:id="0" w:name="_GoBack"/>
-      <w:bookmarkEnd w:id="0"/>
+        <w:t xml:space="preserve"> Datei gespeichert.</w:t>
+      </w:r>
     </w:p>
     <w:p>
       <w:pPr>
@@ -1467,6 +1531,11 @@
       </w:hyperlink>
     </w:p>
     <w:p>
+      <w:pPr>
+        <w:rPr>
+          <w:rStyle w:val="Hyperlink"/>
+        </w:rPr>
+      </w:pPr>
       <w:hyperlink r:id="rId22" w:history="1">
         <w:r>
           <w:rPr>
@@ -1476,6 +1545,41 @@
         </w:r>
       </w:hyperlink>
     </w:p>
+    <w:p>
+      <w:pPr>
+        <w:pStyle w:val="berschrift3"/>
+      </w:pPr>
+      <w:r>
+        <w:t>20.06.</w:t>
+      </w:r>
+    </w:p>
+    <w:p>
+      <w:r>
+        <w:t>Texturen für die Waffen hinzugefügt</w:t>
+      </w:r>
+      <w:r>
+        <w:t xml:space="preserve">. Die Waffen werden zum Mauscursor ausgerichtet und gleichhoch </w:t>
+      </w:r>
+      <w:proofErr w:type="spellStart"/>
+      <w:r>
+        <w:t>gescaled</w:t>
+      </w:r>
+      <w:proofErr w:type="spellEnd"/>
+      <w:r>
+        <w:t>.</w:t>
+      </w:r>
+    </w:p>
+    <w:p>
+      <w:hyperlink r:id="rId23" w:history="1">
+        <w:r>
+          <w:rPr>
+            <w:rStyle w:val="Hyperlink"/>
+          </w:rPr>
+          <w:t>http://mrbool.com/how-to-display-flip-and-provide-a-reflection-to-the-image-with-java/25983</w:t>
+        </w:r>
+      </w:hyperlink>
+    </w:p>
+    <w:p/>
     <w:p>
       <w:r>
         <w:br w:type="page"/>
@@ -1519,7 +1623,7 @@
                     </pic:cNvPicPr>
                   </pic:nvPicPr>
                   <pic:blipFill>
-                    <a:blip r:embed="rId23" cstate="print">
+                    <a:blip r:embed="rId24" cstate="print">
                       <a:extLst>
                         <a:ext uri="{28A0092B-C50C-407E-A947-70E740481C1C}">
                           <a14:useLocalDpi xmlns:a14="http://schemas.microsoft.com/office/drawing/2010/main" val="0"/>
@@ -1573,7 +1677,7 @@
 </file>
 
 <file path=word/numbering.xml><?xml version="1.0" encoding="utf-8"?>
-<w:numbering xmlns:wpc="http://schemas.microsoft.com/office/word/2010/wordprocessingCanvas" xmlns:cx="http://schemas.microsoft.com/office/drawing/2014/chartex" xmlns:cx1="http://schemas.microsoft.com/office/drawing/2015/9/8/chartex" xmlns:cx2="http://schemas.microsoft.com/office/drawing/2015/10/21/chartex" xmlns:cx3="http://schemas.microsoft.com/office/drawing/2016/5/9/chartex" xmlns:cx4="http://schemas.microsoft.com/office/drawing/2016/5/10/chartex" xmlns:cx5="http://schemas.microsoft.com/office/drawing/2016/5/11/chartex" xmlns:cx6="http://schemas.microsoft.com/office/drawing/2016/5/12/chartex" xmlns:cx7="http://schemas.microsoft.com/office/drawing/2016/5/13/chartex" xmlns:cx8="http://schemas.microsoft.com/office/drawing/2016/5/14/chartex" xmlns:mc="http://schemas.openxmlformats.org/markup-compatibility/2006" xmlns:aink="http://schemas.microsoft.com/office/drawing/2016/ink" xmlns:am3d="http://schemas.microsoft.com/office/drawing/2017/model3d" xmlns:o="urn:schemas-microsoft-com:office:office" xmlns:r="http://schemas.openxmlformats.org/officeDocument/2006/relationships" xmlns:m="http://schemas.openxmlformats.org/officeDocument/2006/math" xmlns:v="urn:schemas-microsoft-com:vml" xmlns:wp14="http://schemas.microsoft.com/office/word/2010/wordprocessingDrawing" xmlns:wp="http://schemas.openxmlformats.org/drawingml/2006/wordprocessingDrawing" xmlns:w10="urn:schemas-microsoft-com:office:word" xmlns:w="http://schemas.openxmlformats.org/wordprocessingml/2006/main" xmlns:w14="http://schemas.microsoft.com/office/word/2010/wordml" xmlns:w15="http://schemas.microsoft.com/office/word/2012/wordml" xmlns:w16cid="http://schemas.microsoft.com/office/word/2016/wordml/cid" xmlns:w16se="http://schemas.microsoft.com/office/word/2015/wordml/symex" xmlns:wpg="http://schemas.microsoft.com/office/word/2010/wordprocessingGroup" xmlns:wpi="http://schemas.microsoft.com/office/word/2010/wordprocessingInk" xmlns:wne="http://schemas.microsoft.com/office/word/2006/wordml" xmlns:wps="http://schemas.microsoft.com/office/word/2010/wordprocessingShape" mc:Ignorable="w14 w15 w16se w16cid wp14">
+<w:numbering xmlns:wpc="http://schemas.microsoft.com/office/word/2010/wordprocessingCanvas" xmlns:cx="http://schemas.microsoft.com/office/drawing/2014/chartex" xmlns:cx1="http://schemas.microsoft.com/office/drawing/2015/9/8/chartex" xmlns:cx2="http://schemas.microsoft.com/office/drawing/2015/10/21/chartex" xmlns:cx3="http://schemas.microsoft.com/office/drawing/2016/5/9/chartex" xmlns:cx4="http://schemas.microsoft.com/office/drawing/2016/5/10/chartex" xmlns:cx5="http://schemas.microsoft.com/office/drawing/2016/5/11/chartex" xmlns:cx6="http://schemas.microsoft.com/office/drawing/2016/5/12/chartex" xmlns:cx7="http://schemas.microsoft.com/office/drawing/2016/5/13/chartex" xmlns:cx8="http://schemas.microsoft.com/office/drawing/2016/5/14/chartex" xmlns:mc="http://schemas.openxmlformats.org/markup-compatibility/2006" xmlns:aink="http://schemas.microsoft.com/office/drawing/2016/ink" xmlns:am3d="http://schemas.microsoft.com/office/drawing/2017/model3d" xmlns:o="urn:schemas-microsoft-com:office:office" xmlns:r="http://schemas.openxmlformats.org/officeDocument/2006/relationships" xmlns:m="http://schemas.openxmlformats.org/officeDocument/2006/math" xmlns:v="urn:schemas-microsoft-com:vml" xmlns:wp14="http://schemas.microsoft.com/office/word/2010/wordprocessingDrawing" xmlns:wp="http://schemas.openxmlformats.org/drawingml/2006/wordprocessingDrawing" xmlns:w10="urn:schemas-microsoft-com:office:word" xmlns:w="http://schemas.openxmlformats.org/wordprocessingml/2006/main" xmlns:w14="http://schemas.microsoft.com/office/word/2010/wordml" xmlns:w15="http://schemas.microsoft.com/office/word/2012/wordml" xmlns:w16cex="http://schemas.microsoft.com/office/word/2018/wordml/cex" xmlns:w16cid="http://schemas.microsoft.com/office/word/2016/wordml/cid" xmlns:w16="http://schemas.microsoft.com/office/word/2018/wordml" xmlns:w16sdtdh="http://schemas.microsoft.com/office/word/2020/wordml/sdtdatahash" xmlns:w16se="http://schemas.microsoft.com/office/word/2015/wordml/symex" xmlns:wpg="http://schemas.microsoft.com/office/word/2010/wordprocessingGroup" xmlns:wpi="http://schemas.microsoft.com/office/word/2010/wordprocessingInk" xmlns:wne="http://schemas.microsoft.com/office/word/2006/wordml" xmlns:wps="http://schemas.microsoft.com/office/word/2010/wordprocessingShape" mc:Ignorable="w14 w15 w16se w16cid w16 w16cex w16sdtdh wp14">
   <w:abstractNum w:abstractNumId="0" w15:restartNumberingAfterBreak="0">
     <w:nsid w:val="1482775B"/>
     <w:multiLevelType w:val="multilevel"/>
@@ -1724,7 +1828,7 @@
 </file>
 
 <file path=word/styles.xml><?xml version="1.0" encoding="utf-8"?>
-<w:styles xmlns:mc="http://schemas.openxmlformats.org/markup-compatibility/2006" xmlns:r="http://schemas.openxmlformats.org/officeDocument/2006/relationships" xmlns:w="http://schemas.openxmlformats.org/wordprocessingml/2006/main" xmlns:w14="http://schemas.microsoft.com/office/word/2010/wordml" xmlns:w15="http://schemas.microsoft.com/office/word/2012/wordml" xmlns:w16cid="http://schemas.microsoft.com/office/word/2016/wordml/cid" xmlns:w16se="http://schemas.microsoft.com/office/word/2015/wordml/symex" mc:Ignorable="w14 w15 w16se w16cid">
+<w:styles xmlns:mc="http://schemas.openxmlformats.org/markup-compatibility/2006" xmlns:r="http://schemas.openxmlformats.org/officeDocument/2006/relationships" xmlns:w="http://schemas.openxmlformats.org/wordprocessingml/2006/main" xmlns:w14="http://schemas.microsoft.com/office/word/2010/wordml" xmlns:w15="http://schemas.microsoft.com/office/word/2012/wordml" xmlns:w16cex="http://schemas.microsoft.com/office/word/2018/wordml/cex" xmlns:w16cid="http://schemas.microsoft.com/office/word/2016/wordml/cid" xmlns:w16="http://schemas.microsoft.com/office/word/2018/wordml" xmlns:w16sdtdh="http://schemas.microsoft.com/office/word/2020/wordml/sdtdatahash" xmlns:w16se="http://schemas.microsoft.com/office/word/2015/wordml/symex" mc:Ignorable="w14 w15 w16se w16cid w16 w16cex w16sdtdh">
   <w:docDefaults>
     <w:rPrDefault>
       <w:rPr>
@@ -1738,7 +1842,7 @@
       </w:pPr>
     </w:pPrDefault>
   </w:docDefaults>
-  <w:latentStyles w:defLockedState="0" w:defUIPriority="99" w:defSemiHidden="0" w:defUnhideWhenUsed="0" w:defQFormat="0" w:count="375">
+  <w:latentStyles w:defLockedState="0" w:defUIPriority="99" w:defSemiHidden="0" w:defUnhideWhenUsed="0" w:defQFormat="0" w:count="376">
     <w:lsdException w:name="Normal" w:uiPriority="0" w:qFormat="1"/>
     <w:lsdException w:name="heading 1" w:uiPriority="9" w:qFormat="1"/>
     <w:lsdException w:name="heading 2" w:semiHidden="1" w:uiPriority="9" w:unhideWhenUsed="1" w:qFormat="1"/>
@@ -1844,7 +1948,6 @@
     <w:lsdException w:name="HTML Sample" w:semiHidden="1" w:unhideWhenUsed="1"/>
     <w:lsdException w:name="HTML Typewriter" w:semiHidden="1" w:unhideWhenUsed="1"/>
     <w:lsdException w:name="HTML Variable" w:semiHidden="1" w:unhideWhenUsed="1"/>
-    <w:lsdException w:name="Normal Table" w:semiHidden="1" w:unhideWhenUsed="1"/>
     <w:lsdException w:name="annotation subject" w:semiHidden="1" w:unhideWhenUsed="1"/>
     <w:lsdException w:name="No List" w:semiHidden="1" w:unhideWhenUsed="1"/>
     <w:lsdException w:name="Outline List 1" w:semiHidden="1" w:unhideWhenUsed="1"/>
@@ -1891,10 +1994,8 @@
     <w:lsdException w:name="Table Subtle 2" w:semiHidden="1" w:unhideWhenUsed="1"/>
     <w:lsdException w:name="Table Web 1" w:semiHidden="1" w:unhideWhenUsed="1"/>
     <w:lsdException w:name="Table Web 2" w:semiHidden="1" w:unhideWhenUsed="1"/>
-    <w:lsdException w:name="Table Web 3" w:semiHidden="1" w:unhideWhenUsed="1"/>
     <w:lsdException w:name="Balloon Text" w:semiHidden="1" w:unhideWhenUsed="1"/>
     <w:lsdException w:name="Table Grid" w:uiPriority="39"/>
-    <w:lsdException w:name="Table Theme" w:semiHidden="1" w:unhideWhenUsed="1"/>
     <w:lsdException w:name="Placeholder Text" w:semiHidden="1"/>
     <w:lsdException w:name="No Spacing" w:uiPriority="1" w:qFormat="1"/>
     <w:lsdException w:name="Light Shading" w:uiPriority="60"/>
@@ -2114,6 +2215,7 @@
     <w:lsdException w:name="Smart Hyperlink" w:semiHidden="1" w:unhideWhenUsed="1"/>
     <w:lsdException w:name="Hashtag" w:semiHidden="1" w:unhideWhenUsed="1"/>
     <w:lsdException w:name="Unresolved Mention" w:semiHidden="1" w:unhideWhenUsed="1"/>
+    <w:lsdException w:name="Smart Link" w:semiHidden="1" w:unhideWhenUsed="1"/>
   </w:latentStyles>
   <w:style w:type="paragraph" w:default="1" w:styleId="Standard">
     <w:name w:val="Normal"/>

</xml_diff>